<commit_message>
Update chương trình chi tiết, phân tích nghề
</commit_message>
<xml_diff>
--- a/K3_MD10_CTCT_ThietKeMachBangMayTinh.docx
+++ b/K3_MD10_CTCT_ThietKeMachBangMayTinh.docx
@@ -20,6 +20,8 @@
           <w:lang w:val="pl-PL"/>
         </w:rPr>
       </w:pPr>
+      <w:bookmarkStart w:id="0" w:name="_GoBack"/>
+      <w:bookmarkEnd w:id="0"/>
       <w:r>
         <w:rPr>
           <w:rFonts w:ascii="Times New Roman" w:hAnsi="Times New Roman"/>
@@ -319,7 +321,18 @@
           <w:szCs w:val="40"/>
           <w:lang w:val="pl-PL"/>
         </w:rPr>
-        <w:t>CHƯƠNG TRÌNH MÔN HỌC</w:t>
+        <w:t xml:space="preserve">CHƯƠNG TRÌNH </w:t>
+      </w:r>
+      <w:r>
+        <w:rPr>
+          <w:rFonts w:ascii="Times New Roman" w:hAnsi="Times New Roman"/>
+          <w:b/>
+          <w:bCs/>
+          <w:sz w:val="40"/>
+          <w:szCs w:val="40"/>
+          <w:lang w:val="pl-PL"/>
+        </w:rPr>
+        <w:t>MÔ ĐUN</w:t>
       </w:r>
     </w:p>
     <w:p>
@@ -392,7 +405,29 @@
           <w:szCs w:val="40"/>
           <w:lang w:val="pl-PL"/>
         </w:rPr>
-        <w:t>Mã số môn học: MĐ 10</w:t>
+        <w:t xml:space="preserve">Mã số </w:t>
+      </w:r>
+      <w:r>
+        <w:rPr>
+          <w:rFonts w:ascii="Times New Roman" w:hAnsi="Times New Roman"/>
+          <w:b/>
+          <w:bCs/>
+          <w:sz w:val="40"/>
+          <w:szCs w:val="40"/>
+          <w:lang w:val="pl-PL"/>
+        </w:rPr>
+        <w:t>mô đun</w:t>
+      </w:r>
+      <w:r>
+        <w:rPr>
+          <w:rFonts w:ascii="Times New Roman" w:hAnsi="Times New Roman"/>
+          <w:b/>
+          <w:bCs/>
+          <w:sz w:val="40"/>
+          <w:szCs w:val="40"/>
+          <w:lang w:val="pl-PL"/>
+        </w:rPr>
+        <w:t>: MĐ 10</w:t>
       </w:r>
     </w:p>
     <w:p>
@@ -1176,7 +1211,23 @@
           <w:szCs w:val="28"/>
           <w:lang w:val="pl-PL"/>
         </w:rPr>
-        <w:t>Mô đun được bố trí dạy song song hoặc sau khi học xong các môn học cơ bản chuyên môn như linh kiện điện tử, đo lường điện tử</w:t>
+        <w:t xml:space="preserve">Mô đun được bố trí dạy song song hoặc sau khi học xong các </w:t>
+      </w:r>
+      <w:r>
+        <w:rPr>
+          <w:sz w:val="28"/>
+          <w:szCs w:val="28"/>
+          <w:lang w:val="pl-PL"/>
+        </w:rPr>
+        <w:t>mô đun</w:t>
+      </w:r>
+      <w:r>
+        <w:rPr>
+          <w:sz w:val="28"/>
+          <w:szCs w:val="28"/>
+          <w:lang w:val="pl-PL"/>
+        </w:rPr>
+        <w:t xml:space="preserve"> cơ bản chuyên môn như linh kiện điện tử, đo lường điện tử</w:t>
       </w:r>
       <w:r>
         <w:rPr>
@@ -1296,7 +1347,27 @@
           <w:szCs w:val="28"/>
           <w:lang w:val="pl-PL"/>
         </w:rPr>
-        <w:t>Sau khi học xong môn học này học viên có năng lực</w:t>
+        <w:t xml:space="preserve">Sau khi học xong </w:t>
+      </w:r>
+      <w:r>
+        <w:rPr>
+          <w:rFonts w:ascii="Times New Roman" w:hAnsi="Times New Roman"/>
+          <w:color w:val="000000"/>
+          <w:spacing w:val="6"/>
+          <w:szCs w:val="28"/>
+          <w:lang w:val="pl-PL"/>
+        </w:rPr>
+        <w:t>mô đun</w:t>
+      </w:r>
+      <w:r>
+        <w:rPr>
+          <w:rFonts w:ascii="Times New Roman" w:hAnsi="Times New Roman"/>
+          <w:color w:val="000000"/>
+          <w:spacing w:val="6"/>
+          <w:szCs w:val="28"/>
+          <w:lang w:val="pl-PL"/>
+        </w:rPr>
+        <w:t xml:space="preserve"> này học viên có năng lực</w:t>
       </w:r>
       <w:r>
         <w:rPr>
@@ -18144,7 +18215,7 @@
                 <w:lang w:val="fr-FR"/>
               </w:rPr>
             </w:pPr>
-            <w:bookmarkStart w:id="0" w:name="_Toc460185858"/>
+            <w:bookmarkStart w:id="1" w:name="_Toc460185858"/>
             <w:r>
               <w:rPr>
                 <w:bCs/>
@@ -18154,7 +18225,7 @@
               </w:rPr>
               <w:t>Các công cụ cơ bản trong môi trường vẽ mạch in PCB</w:t>
             </w:r>
-            <w:bookmarkEnd w:id="0"/>
+            <w:bookmarkEnd w:id="1"/>
           </w:p>
         </w:tc>
         <w:tc>
@@ -18275,7 +18346,7 @@
                 <w:szCs w:val="28"/>
               </w:rPr>
             </w:pPr>
-            <w:bookmarkStart w:id="1" w:name="_Toc460185860"/>
+            <w:bookmarkStart w:id="2" w:name="_Toc460185860"/>
             <w:r>
               <w:rPr>
                 <w:bCs/>
@@ -18285,7 +18356,7 @@
               </w:rPr>
               <w:t>Chuyển sơ đồ mạch nguyên lý sang sơ đồ mạch in PCB</w:t>
             </w:r>
-            <w:bookmarkEnd w:id="1"/>
+            <w:bookmarkEnd w:id="2"/>
           </w:p>
         </w:tc>
         <w:tc>
@@ -18333,7 +18404,7 @@
                 <w:szCs w:val="28"/>
               </w:rPr>
             </w:pPr>
-            <w:bookmarkStart w:id="2" w:name="_Toc460185861"/>
+            <w:bookmarkStart w:id="3" w:name="_Toc460185861"/>
             <w:r>
               <w:rPr>
                 <w:bCs/>
@@ -18343,7 +18414,7 @@
               </w:rPr>
               <w:t>Thiết lập các yêu cầu thiết kế</w:t>
             </w:r>
-            <w:bookmarkEnd w:id="2"/>
+            <w:bookmarkEnd w:id="3"/>
           </w:p>
         </w:tc>
         <w:tc>
@@ -18467,7 +18538,7 @@
                 <w:lang w:val="fr-FR"/>
               </w:rPr>
             </w:pPr>
-            <w:bookmarkStart w:id="3" w:name="_Toc460185863"/>
+            <w:bookmarkStart w:id="4" w:name="_Toc460185863"/>
             <w:r>
               <w:rPr>
                 <w:bCs/>
@@ -18477,7 +18548,7 @@
               </w:rPr>
               <w:t>Thiết lập Grid (lưới)</w:t>
             </w:r>
-            <w:bookmarkEnd w:id="3"/>
+            <w:bookmarkEnd w:id="4"/>
           </w:p>
         </w:tc>
         <w:tc>
@@ -18581,7 +18652,7 @@
                 <w:szCs w:val="28"/>
               </w:rPr>
             </w:pPr>
-            <w:bookmarkStart w:id="4" w:name="_Toc460185865"/>
+            <w:bookmarkStart w:id="5" w:name="_Toc460185865"/>
             <w:r>
               <w:rPr>
                 <w:bCs/>
@@ -18591,7 +18662,7 @@
               </w:rPr>
               <w:t>Đặt và sắp xếp linh kiện</w:t>
             </w:r>
-            <w:bookmarkEnd w:id="4"/>
+            <w:bookmarkEnd w:id="5"/>
           </w:p>
         </w:tc>
         <w:tc>
@@ -18695,7 +18766,7 @@
                 <w:szCs w:val="28"/>
               </w:rPr>
             </w:pPr>
-            <w:bookmarkStart w:id="5" w:name="_Toc460185867"/>
+            <w:bookmarkStart w:id="6" w:name="_Toc460185867"/>
             <w:r>
               <w:rPr>
                 <w:bCs/>
@@ -18705,7 +18776,7 @@
               </w:rPr>
               <w:t>Đi dây bằng tay</w:t>
             </w:r>
-            <w:bookmarkEnd w:id="5"/>
+            <w:bookmarkEnd w:id="6"/>
           </w:p>
         </w:tc>
         <w:tc>
@@ -18754,7 +18825,7 @@
                 <w:lang w:val="fr-FR"/>
               </w:rPr>
             </w:pPr>
-            <w:bookmarkStart w:id="6" w:name="_Toc460185868"/>
+            <w:bookmarkStart w:id="7" w:name="_Toc460185868"/>
             <w:r>
               <w:rPr>
                 <w:bCs/>
@@ -18764,7 +18835,7 @@
               </w:rPr>
               <w:t>Sử dụng công cụ Teardrops</w:t>
             </w:r>
-            <w:bookmarkEnd w:id="6"/>
+            <w:bookmarkEnd w:id="7"/>
           </w:p>
         </w:tc>
         <w:tc>
@@ -18813,7 +18884,7 @@
                 <w:lang w:val="fr-FR"/>
               </w:rPr>
             </w:pPr>
-            <w:bookmarkStart w:id="7" w:name="_Toc460185869"/>
+            <w:bookmarkStart w:id="8" w:name="_Toc460185869"/>
             <w:r>
               <w:rPr>
                 <w:bCs/>
@@ -18823,7 +18894,7 @@
               </w:rPr>
               <w:t>Định dạng lại hình dạng, kích thước mạch</w:t>
             </w:r>
-            <w:bookmarkEnd w:id="7"/>
+            <w:bookmarkEnd w:id="8"/>
           </w:p>
         </w:tc>
         <w:tc>
@@ -18872,7 +18943,7 @@
                 <w:lang w:val="fr-FR"/>
               </w:rPr>
             </w:pPr>
-            <w:bookmarkStart w:id="8" w:name="_Toc460185870"/>
+            <w:bookmarkStart w:id="9" w:name="_Toc460185870"/>
             <w:r>
               <w:rPr>
                 <w:bCs/>
@@ -18883,7 +18954,7 @@
               <w:lastRenderedPageBreak/>
               <w:t>Phủ đồng (Polygon Pour) cho mạch in sau khi đi dây (Routing)</w:t>
             </w:r>
-            <w:bookmarkEnd w:id="8"/>
+            <w:bookmarkEnd w:id="9"/>
           </w:p>
         </w:tc>
         <w:tc>
@@ -18931,7 +19002,7 @@
                 <w:szCs w:val="28"/>
               </w:rPr>
             </w:pPr>
-            <w:bookmarkStart w:id="9" w:name="_Toc460185871"/>
+            <w:bookmarkStart w:id="10" w:name="_Toc460185871"/>
             <w:r>
               <w:rPr>
                 <w:bCs/>
@@ -18941,7 +19012,7 @@
               </w:rPr>
               <w:t>Đi dây tự động Auto Route</w:t>
             </w:r>
-            <w:bookmarkEnd w:id="9"/>
+            <w:bookmarkEnd w:id="10"/>
           </w:p>
         </w:tc>
         <w:tc>
@@ -19073,7 +19144,7 @@
                 <w:lang w:val="fr-FR"/>
               </w:rPr>
             </w:pPr>
-            <w:bookmarkStart w:id="10" w:name="_Toc460185873"/>
+            <w:bookmarkStart w:id="11" w:name="_Toc460185873"/>
             <w:r>
               <w:rPr>
                 <w:bCs/>
@@ -19083,7 +19154,7 @@
               </w:rPr>
               <w:t>Kiểm tra mạch PCB</w:t>
             </w:r>
-            <w:bookmarkEnd w:id="10"/>
+            <w:bookmarkEnd w:id="11"/>
           </w:p>
         </w:tc>
         <w:tc>
@@ -19132,7 +19203,7 @@
                 <w:lang w:val="fr-FR"/>
               </w:rPr>
             </w:pPr>
-            <w:bookmarkStart w:id="11" w:name="_Toc460185874"/>
+            <w:bookmarkStart w:id="12" w:name="_Toc460185874"/>
             <w:r>
               <w:rPr>
                 <w:bCs/>
@@ -19142,7 +19213,7 @@
               </w:rPr>
               <w:t>Mô phỏng 3D</w:t>
             </w:r>
-            <w:bookmarkEnd w:id="11"/>
+            <w:bookmarkEnd w:id="12"/>
           </w:p>
         </w:tc>
         <w:tc>
@@ -19191,7 +19262,7 @@
                 <w:lang w:val="fr-FR"/>
               </w:rPr>
             </w:pPr>
-            <w:bookmarkStart w:id="12" w:name="_Toc460185875"/>
+            <w:bookmarkStart w:id="13" w:name="_Toc460185875"/>
             <w:r>
               <w:rPr>
                 <w:bCs/>
@@ -19201,7 +19272,7 @@
               </w:rPr>
               <w:t>Xuất file PDF</w:t>
             </w:r>
-            <w:bookmarkEnd w:id="12"/>
+            <w:bookmarkEnd w:id="13"/>
           </w:p>
         </w:tc>
         <w:tc>
@@ -29109,18 +29180,7 @@
                 <w:szCs w:val="28"/>
                 <w:lang w:val="fr-FR"/>
               </w:rPr>
-              <w:t xml:space="preserve">Lựa chọn các thông số mô </w:t>
-            </w:r>
-            <w:bookmarkStart w:id="13" w:name="_GoBack"/>
-            <w:bookmarkEnd w:id="13"/>
-            <w:r>
-              <w:rPr>
-                <w:color w:val="000000"/>
-                <w:sz w:val="28"/>
-                <w:szCs w:val="28"/>
-                <w:lang w:val="fr-FR"/>
-              </w:rPr>
-              <w:t>phỏng cho mạch điện</w:t>
+              <w:t>Lựa chọn các thông số mô phỏng cho mạch điện</w:t>
             </w:r>
           </w:p>
         </w:tc>
@@ -29809,7 +29869,7 @@
           <w:szCs w:val="28"/>
           <w:lang w:val="vi-VN"/>
         </w:rPr>
-        <w:t>U KIỆN THỰC HIỆN M</w:t>
+        <w:t xml:space="preserve">U KIỆN THỰC HIỆN </w:t>
       </w:r>
       <w:r>
         <w:rPr>
@@ -29817,19 +29877,9 @@
           <w:b/>
           <w:color w:val="000000"/>
           <w:szCs w:val="28"/>
-          <w:lang w:val="pl-PL"/>
-        </w:rPr>
-        <w:t>Ô</w:t>
-      </w:r>
-      <w:r>
-        <w:rPr>
-          <w:rFonts w:ascii="Times New Roman" w:hAnsi="Times New Roman"/>
-          <w:b/>
-          <w:color w:val="000000"/>
-          <w:szCs w:val="28"/>
           <w:lang w:val="vi-VN"/>
         </w:rPr>
-        <w:t>N HỌC</w:t>
+        <w:t>MÔ ĐUN</w:t>
       </w:r>
     </w:p>
     <w:p>
@@ -30649,7 +30699,27 @@
           <w:lang w:val="pt-BR"/>
         </w:rPr>
         <w:lastRenderedPageBreak/>
-        <w:t xml:space="preserve">Chương trình môn học được sử dụng để giảng dạy cho trình độ trung cấp và cao đẳng nghề. </w:t>
+        <w:t xml:space="preserve">Chương trình </w:t>
+      </w:r>
+      <w:r>
+        <w:rPr>
+          <w:color w:val="000000"/>
+          <w:spacing w:val="6"/>
+          <w:sz w:val="28"/>
+          <w:szCs w:val="28"/>
+          <w:lang w:val="pt-BR"/>
+        </w:rPr>
+        <w:t>mô đun</w:t>
+      </w:r>
+      <w:r>
+        <w:rPr>
+          <w:color w:val="000000"/>
+          <w:spacing w:val="6"/>
+          <w:sz w:val="28"/>
+          <w:szCs w:val="28"/>
+          <w:lang w:val="pt-BR"/>
+        </w:rPr>
+        <w:t xml:space="preserve"> được sử dụng để giảng dạy cho trình độ trung cấp và cao đẳng nghề. </w:t>
       </w:r>
     </w:p>
     <w:p>
@@ -30740,7 +30810,27 @@
           <w:szCs w:val="28"/>
           <w:lang w:val="pt-BR"/>
         </w:rPr>
-        <w:t>Nội dung được biên soạn theo cấu trúc môn học nên cần lưu ý một số điểm chính sau:</w:t>
+        <w:t xml:space="preserve">Nội dung được biên soạn theo cấu trúc </w:t>
+      </w:r>
+      <w:r>
+        <w:rPr>
+          <w:rFonts w:ascii="Times New Roman" w:hAnsi="Times New Roman"/>
+          <w:color w:val="000000"/>
+          <w:spacing w:val="6"/>
+          <w:szCs w:val="28"/>
+          <w:lang w:val="pt-BR"/>
+        </w:rPr>
+        <w:t>mô đun</w:t>
+      </w:r>
+      <w:r>
+        <w:rPr>
+          <w:rFonts w:ascii="Times New Roman" w:hAnsi="Times New Roman"/>
+          <w:color w:val="000000"/>
+          <w:spacing w:val="6"/>
+          <w:szCs w:val="28"/>
+          <w:lang w:val="pt-BR"/>
+        </w:rPr>
+        <w:t xml:space="preserve"> nên cần lưu ý một số điểm chính sau:</w:t>
       </w:r>
     </w:p>
     <w:p>
@@ -30999,7 +31089,25 @@
           <w:szCs w:val="28"/>
           <w:lang w:val="sv-SE"/>
         </w:rPr>
-        <w:t>Về nội dung chi tiết trong chương trình: Căn cứ vào thực tế trang bị của nhà trường hoặc nhu cầu đào tạo tại địa phương, nhà trường có thể thay thế các phần mềm thiết kế mô phỏng chuyên dụng khác nhưng vẫn phải đảm bảo mục tiêu của môn học.</w:t>
+        <w:t xml:space="preserve">Về nội dung chi tiết trong chương trình: Căn cứ vào thực tế trang bị của nhà trường hoặc nhu cầu đào tạo tại địa phương, nhà trường có thể thay thế các phần mềm thiết kế mô phỏng chuyên dụng khác nhưng vẫn phải đảm bảo mục tiêu của </w:t>
+      </w:r>
+      <w:r>
+        <w:rPr>
+          <w:spacing w:val="6"/>
+          <w:sz w:val="28"/>
+          <w:szCs w:val="28"/>
+          <w:lang w:val="sv-SE"/>
+        </w:rPr>
+        <w:t>mô đun</w:t>
+      </w:r>
+      <w:r>
+        <w:rPr>
+          <w:spacing w:val="6"/>
+          <w:sz w:val="28"/>
+          <w:szCs w:val="28"/>
+          <w:lang w:val="sv-SE"/>
+        </w:rPr>
+        <w:t>.</w:t>
       </w:r>
     </w:p>
     <w:p>
@@ -36175,7 +36283,7 @@
 </file>
 
 <file path=customXml/itemProps1.xml><?xml version="1.0" encoding="utf-8"?>
-<ds:datastoreItem xmlns:ds="http://schemas.openxmlformats.org/officeDocument/2006/customXml" ds:itemID="{9FC6B6AB-E64D-4CCD-9F45-256492A3C8C2}">
+<ds:datastoreItem xmlns:ds="http://schemas.openxmlformats.org/officeDocument/2006/customXml" ds:itemID="{6D14F55B-372D-41D2-93F6-D32E849B2EF4}">
   <ds:schemaRefs>
     <ds:schemaRef ds:uri="http://schemas.openxmlformats.org/officeDocument/2006/bibliography"/>
   </ds:schemaRefs>

</xml_diff>